<commit_message>
Updated README & rest api defect report
</commit_message>
<xml_diff>
--- a/Rest API Testing/API Test Exercise Defects.docx
+++ b/Rest API Testing/API Test Exercise Defects.docx
@@ -34,6 +34,327 @@
       </w:pPr>
       <w:r>
         <w:rPr/>
+        <w:t xml:space="preserve">Defects reported by newman run: </w:t>
+      </w:r>
+    </w:p>
+    <w:p>
+      <w:pPr>
+        <w:pStyle w:val="Normal"/>
+        <w:bidi w:val="0"/>
+        <w:jc w:val="left"/>
+        <w:rPr/>
+      </w:pPr>
+      <w:r>
+        <w:rPr/>
+        <w:drawing>
+          <wp:anchor behindDoc="0" distT="0" distB="0" distL="0" distR="0" simplePos="0" locked="0" layoutInCell="0" allowOverlap="1" relativeHeight="4">
+            <wp:simplePos x="0" y="0"/>
+            <wp:positionH relativeFrom="column">
+              <wp:posOffset>428625</wp:posOffset>
+            </wp:positionH>
+            <wp:positionV relativeFrom="paragraph">
+              <wp:posOffset>167640</wp:posOffset>
+            </wp:positionV>
+            <wp:extent cx="4032885" cy="3890010"/>
+            <wp:effectExtent l="0" t="0" r="0" b="0"/>
+            <wp:wrapSquare wrapText="largest"/>
+            <wp:docPr id="1" name="Image3" descr=""/>
+            <wp:cNvGraphicFramePr>
+              <a:graphicFrameLocks xmlns:a="http://schemas.openxmlformats.org/drawingml/2006/main" noChangeAspect="1"/>
+            </wp:cNvGraphicFramePr>
+            <a:graphic xmlns:a="http://schemas.openxmlformats.org/drawingml/2006/main">
+              <a:graphicData uri="http://schemas.openxmlformats.org/drawingml/2006/picture">
+                <pic:pic xmlns:pic="http://schemas.openxmlformats.org/drawingml/2006/picture">
+                  <pic:nvPicPr>
+                    <pic:cNvPr id="1" name="Image3" descr=""/>
+                    <pic:cNvPicPr>
+                      <a:picLocks noChangeAspect="1" noChangeArrowheads="1"/>
+                    </pic:cNvPicPr>
+                  </pic:nvPicPr>
+                  <pic:blipFill>
+                    <a:blip r:embed="rId2"/>
+                    <a:stretch>
+                      <a:fillRect/>
+                    </a:stretch>
+                  </pic:blipFill>
+                  <pic:spPr bwMode="auto">
+                    <a:xfrm>
+                      <a:off x="0" y="0"/>
+                      <a:ext cx="4032885" cy="3890010"/>
+                    </a:xfrm>
+                    <a:prstGeom prst="rect">
+                      <a:avLst/>
+                    </a:prstGeom>
+                  </pic:spPr>
+                </pic:pic>
+              </a:graphicData>
+            </a:graphic>
+          </wp:anchor>
+        </w:drawing>
+      </w:r>
+    </w:p>
+    <w:p>
+      <w:pPr>
+        <w:pStyle w:val="Normal"/>
+        <w:bidi w:val="0"/>
+        <w:jc w:val="left"/>
+        <w:rPr/>
+      </w:pPr>
+      <w:r>
+        <w:rPr/>
+      </w:r>
+    </w:p>
+    <w:p>
+      <w:pPr>
+        <w:pStyle w:val="Normal"/>
+        <w:bidi w:val="0"/>
+        <w:jc w:val="left"/>
+        <w:rPr/>
+      </w:pPr>
+      <w:r>
+        <w:rPr/>
+      </w:r>
+    </w:p>
+    <w:p>
+      <w:pPr>
+        <w:pStyle w:val="Normal"/>
+        <w:bidi w:val="0"/>
+        <w:jc w:val="left"/>
+        <w:rPr/>
+      </w:pPr>
+      <w:r>
+        <w:rPr/>
+      </w:r>
+    </w:p>
+    <w:p>
+      <w:pPr>
+        <w:pStyle w:val="Normal"/>
+        <w:bidi w:val="0"/>
+        <w:jc w:val="left"/>
+        <w:rPr/>
+      </w:pPr>
+      <w:r>
+        <w:rPr/>
+      </w:r>
+    </w:p>
+    <w:p>
+      <w:pPr>
+        <w:pStyle w:val="Normal"/>
+        <w:bidi w:val="0"/>
+        <w:jc w:val="left"/>
+        <w:rPr/>
+      </w:pPr>
+      <w:r>
+        <w:rPr/>
+      </w:r>
+    </w:p>
+    <w:p>
+      <w:pPr>
+        <w:pStyle w:val="Normal"/>
+        <w:bidi w:val="0"/>
+        <w:jc w:val="left"/>
+        <w:rPr/>
+      </w:pPr>
+      <w:r>
+        <w:rPr/>
+      </w:r>
+    </w:p>
+    <w:p>
+      <w:pPr>
+        <w:pStyle w:val="Normal"/>
+        <w:bidi w:val="0"/>
+        <w:jc w:val="left"/>
+        <w:rPr/>
+      </w:pPr>
+      <w:r>
+        <w:rPr/>
+      </w:r>
+    </w:p>
+    <w:p>
+      <w:pPr>
+        <w:pStyle w:val="Normal"/>
+        <w:bidi w:val="0"/>
+        <w:jc w:val="left"/>
+        <w:rPr/>
+      </w:pPr>
+      <w:r>
+        <w:rPr/>
+      </w:r>
+    </w:p>
+    <w:p>
+      <w:pPr>
+        <w:pStyle w:val="Normal"/>
+        <w:bidi w:val="0"/>
+        <w:jc w:val="left"/>
+        <w:rPr/>
+      </w:pPr>
+      <w:r>
+        <w:rPr/>
+      </w:r>
+    </w:p>
+    <w:p>
+      <w:pPr>
+        <w:pStyle w:val="Normal"/>
+        <w:bidi w:val="0"/>
+        <w:jc w:val="left"/>
+        <w:rPr/>
+      </w:pPr>
+      <w:r>
+        <w:rPr/>
+      </w:r>
+    </w:p>
+    <w:p>
+      <w:pPr>
+        <w:pStyle w:val="Normal"/>
+        <w:bidi w:val="0"/>
+        <w:jc w:val="left"/>
+        <w:rPr/>
+      </w:pPr>
+      <w:r>
+        <w:rPr/>
+      </w:r>
+    </w:p>
+    <w:p>
+      <w:pPr>
+        <w:pStyle w:val="Normal"/>
+        <w:bidi w:val="0"/>
+        <w:jc w:val="left"/>
+        <w:rPr/>
+      </w:pPr>
+      <w:r>
+        <w:rPr/>
+      </w:r>
+    </w:p>
+    <w:p>
+      <w:pPr>
+        <w:pStyle w:val="Normal"/>
+        <w:bidi w:val="0"/>
+        <w:jc w:val="left"/>
+        <w:rPr/>
+      </w:pPr>
+      <w:r>
+        <w:rPr/>
+      </w:r>
+    </w:p>
+    <w:p>
+      <w:pPr>
+        <w:pStyle w:val="Normal"/>
+        <w:bidi w:val="0"/>
+        <w:jc w:val="left"/>
+        <w:rPr/>
+      </w:pPr>
+      <w:r>
+        <w:rPr/>
+      </w:r>
+    </w:p>
+    <w:p>
+      <w:pPr>
+        <w:pStyle w:val="Normal"/>
+        <w:bidi w:val="0"/>
+        <w:jc w:val="left"/>
+        <w:rPr/>
+      </w:pPr>
+      <w:r>
+        <w:rPr/>
+      </w:r>
+    </w:p>
+    <w:p>
+      <w:pPr>
+        <w:pStyle w:val="Normal"/>
+        <w:bidi w:val="0"/>
+        <w:jc w:val="left"/>
+        <w:rPr/>
+      </w:pPr>
+      <w:r>
+        <w:rPr/>
+      </w:r>
+    </w:p>
+    <w:p>
+      <w:pPr>
+        <w:pStyle w:val="Normal"/>
+        <w:bidi w:val="0"/>
+        <w:jc w:val="left"/>
+        <w:rPr/>
+      </w:pPr>
+      <w:r>
+        <w:rPr/>
+      </w:r>
+    </w:p>
+    <w:p>
+      <w:pPr>
+        <w:pStyle w:val="Normal"/>
+        <w:bidi w:val="0"/>
+        <w:jc w:val="left"/>
+        <w:rPr/>
+      </w:pPr>
+      <w:r>
+        <w:rPr/>
+      </w:r>
+    </w:p>
+    <w:p>
+      <w:pPr>
+        <w:pStyle w:val="Normal"/>
+        <w:bidi w:val="0"/>
+        <w:jc w:val="left"/>
+        <w:rPr/>
+      </w:pPr>
+      <w:r>
+        <w:rPr/>
+      </w:r>
+    </w:p>
+    <w:p>
+      <w:pPr>
+        <w:pStyle w:val="Normal"/>
+        <w:bidi w:val="0"/>
+        <w:jc w:val="left"/>
+        <w:rPr/>
+      </w:pPr>
+      <w:r>
+        <w:rPr/>
+      </w:r>
+    </w:p>
+    <w:p>
+      <w:pPr>
+        <w:pStyle w:val="Normal"/>
+        <w:bidi w:val="0"/>
+        <w:jc w:val="left"/>
+        <w:rPr/>
+      </w:pPr>
+      <w:r>
+        <w:rPr/>
+      </w:r>
+    </w:p>
+    <w:p>
+      <w:pPr>
+        <w:pStyle w:val="Normal"/>
+        <w:bidi w:val="0"/>
+        <w:jc w:val="left"/>
+        <w:rPr/>
+      </w:pPr>
+      <w:r>
+        <w:rPr/>
+      </w:r>
+    </w:p>
+    <w:p>
+      <w:pPr>
+        <w:pStyle w:val="Normal"/>
+        <w:bidi w:val="0"/>
+        <w:jc w:val="left"/>
+        <w:rPr/>
+      </w:pPr>
+      <w:r>
+        <w:rPr/>
+      </w:r>
+    </w:p>
+    <w:p>
+      <w:pPr>
+        <w:pStyle w:val="Normal"/>
+        <w:bidi w:val="0"/>
+        <w:jc w:val="left"/>
+        <w:rPr/>
+      </w:pPr>
+      <w:r>
+        <w:rPr/>
         <w:t xml:space="preserve">Defect 1: </w:t>
       </w:r>
     </w:p>
@@ -59,7 +380,7 @@
         <w:rPr/>
         <w:t xml:space="preserve">When buying gas using the </w:t>
       </w:r>
-      <w:hyperlink r:id="rId2">
+      <w:hyperlink r:id="rId3">
         <w:r>
           <w:rPr>
             <w:rStyle w:val="InternetLink"/>
@@ -67,12 +388,10 @@
           <w:t>https://qacandidatetest.ensek.io/ENSEK/buy/</w:t>
         </w:r>
       </w:hyperlink>
-      <w:hyperlink r:id="rId3">
-        <w:r>
-          <w:rPr/>
-          <w:t xml:space="preserve"> endpoint, the response message is correct. The purchase amount is shown as the purchase quantity, and the purchase quantity is reported as the remaining amount. </w:t>
-        </w:r>
-      </w:hyperlink>
+      <w:r>
+        <w:rPr/>
+        <w:t xml:space="preserve"> endpoint, the response message is correct. The purchase amount is shown as the purchase quantity, and the purchase quantity is reported as the remaining amount. </w:t>
+      </w:r>
     </w:p>
     <w:p>
       <w:pPr>
@@ -117,7 +436,7 @@
             <wp:extent cx="6120130" cy="3215640"/>
             <wp:effectExtent l="0" t="0" r="0" b="0"/>
             <wp:wrapSquare wrapText="largest"/>
-            <wp:docPr id="1" name="Image1" descr=""/>
+            <wp:docPr id="2" name="Image1" descr=""/>
             <wp:cNvGraphicFramePr>
               <a:graphicFrameLocks xmlns:a="http://schemas.openxmlformats.org/drawingml/2006/main" noChangeAspect="1"/>
             </wp:cNvGraphicFramePr>
@@ -125,7 +444,7 @@
               <a:graphicData uri="http://schemas.openxmlformats.org/drawingml/2006/picture">
                 <pic:pic xmlns:pic="http://schemas.openxmlformats.org/drawingml/2006/picture">
                   <pic:nvPicPr>
-                    <pic:cNvPr id="1" name="Image1" descr=""/>
+                    <pic:cNvPr id="2" name="Image1" descr=""/>
                     <pic:cNvPicPr>
                       <a:picLocks noChangeAspect="1" noChangeArrowheads="1"/>
                     </pic:cNvPicPr>
@@ -163,47 +482,7 @@
           <w:sz w:val="14"/>
           <w:shd w:fill="1E1E1E" w:val="clear"/>
         </w:rPr>
-        <w:t>"You have purchased </w:t>
-      </w:r>
-      <w:r>
-        <w:rPr>
-          <w:rFonts w:ascii="IBMPlexMono, ;Courier New;, monospace;Consolas;Courier New;monospace" w:hAnsi="IBMPlexMono, ;Courier New;, monospace;Consolas;Courier New;monospace"/>
-          <w:b w:val="false"/>
-          <w:color w:val="CE9178"/>
-          <w:sz w:val="14"/>
-          <w:shd w:fill="1E1E1E" w:val="clear"/>
-        </w:rPr>
-        <w:t>5</w:t>
-      </w:r>
-      <w:r>
-        <w:rPr>
-          <w:rFonts w:ascii="IBMPlexMono, ;Courier New;, monospace;Consolas;Courier New;monospace" w:hAnsi="IBMPlexMono, ;Courier New;, monospace;Consolas;Courier New;monospace"/>
-          <w:b w:val="false"/>
-          <w:color w:val="CE9178"/>
-          <w:sz w:val="14"/>
-          <w:shd w:fill="1E1E1E" w:val="clear"/>
-        </w:rPr>
-        <w:t> m³ at a cost of 1.7000000000000002 there are </w:t>
-      </w:r>
-      <w:r>
-        <w:rPr>
-          <w:rFonts w:ascii="IBMPlexMono, ;Courier New;, monospace;Consolas;Courier New;monospace" w:hAnsi="IBMPlexMono, ;Courier New;, monospace;Consolas;Courier New;monospace"/>
-          <w:b w:val="false"/>
-          <w:color w:val="CE9178"/>
-          <w:sz w:val="14"/>
-          <w:shd w:fill="1E1E1E" w:val="clear"/>
-        </w:rPr>
-        <w:t>2995</w:t>
-      </w:r>
-      <w:r>
-        <w:rPr>
-          <w:rFonts w:ascii="IBMPlexMono, ;Courier New;, monospace;Consolas;Courier New;monospace" w:hAnsi="IBMPlexMono, ;Courier New;, monospace;Consolas;Courier New;monospace"/>
-          <w:b w:val="false"/>
-          <w:color w:val="CE9178"/>
-          <w:sz w:val="14"/>
-          <w:shd w:fill="1E1E1E" w:val="clear"/>
-        </w:rPr>
-        <w:t> units remaining. Your order id is c62310a6-e55f-4b03-b2db-f14bde7ea16e."</w:t>
+        <w:t>"You have purchased 5 m³ at a cost of 1.7000000000000002 there are 2995 units remaining. Your order id is c62310a6-e55f-4b03-b2db-f14bde7ea16e."</w:t>
       </w:r>
     </w:p>
     <w:p>
@@ -273,7 +552,7 @@
             <wp:extent cx="2811780" cy="2759075"/>
             <wp:effectExtent l="0" t="0" r="0" b="0"/>
             <wp:wrapSquare wrapText="largest"/>
-            <wp:docPr id="2" name="Image2" descr=""/>
+            <wp:docPr id="3" name="Image2" descr=""/>
             <wp:cNvGraphicFramePr>
               <a:graphicFrameLocks xmlns:a="http://schemas.openxmlformats.org/drawingml/2006/main" noChangeAspect="1"/>
             </wp:cNvGraphicFramePr>
@@ -281,7 +560,7 @@
               <a:graphicData uri="http://schemas.openxmlformats.org/drawingml/2006/picture">
                 <pic:pic xmlns:pic="http://schemas.openxmlformats.org/drawingml/2006/picture">
                   <pic:nvPicPr>
-                    <pic:cNvPr id="2" name="Image2" descr=""/>
+                    <pic:cNvPr id="3" name="Image2" descr=""/>
                     <pic:cNvPicPr>
                       <a:picLocks noChangeAspect="1" noChangeArrowheads="1"/>
                     </pic:cNvPicPr>
@@ -607,6 +886,7 @@
       <w:pgNumType w:fmt="decimal"/>
       <w:formProt w:val="false"/>
       <w:textDirection w:val="lrTb"/>
+      <w:docGrid w:type="default" w:linePitch="100" w:charSpace="0"/>
     </w:sectPr>
   </w:body>
 </w:document>
@@ -626,7 +906,6 @@
     </w:rPrDefault>
     <w:pPrDefault>
       <w:pPr>
-        <w:widowControl/>
         <w:suppressAutoHyphens w:val="true"/>
       </w:pPr>
     </w:pPrDefault>
@@ -636,7 +915,10 @@
     <w:qFormat/>
     <w:pPr>
       <w:widowControl/>
+      <w:suppressAutoHyphens w:val="true"/>
       <w:bidi w:val="0"/>
+      <w:spacing w:before="0" w:after="0"/>
+      <w:jc w:val="left"/>
     </w:pPr>
     <w:rPr>
       <w:rFonts w:ascii="Liberation Serif" w:hAnsi="Liberation Serif" w:eastAsia="NSimSun" w:cs="Arial"/>

</xml_diff>